<commit_message>
Updated who did what
</commit_message>
<xml_diff>
--- a/documents/Who Did What.docx
+++ b/documents/Who Did What.docx
@@ -137,6 +137,16 @@
             </w:r>
           </w:p>
           <w:p>
+            <w:proofErr w:type="spellStart"/>
+            <w:r>
+              <w:t>Memcpy</w:t>
+            </w:r>
+            <w:proofErr w:type="spellEnd"/>
+            <w:r>
+              <w:t>,</w:t>
+            </w:r>
+          </w:p>
+          <w:p>
             <w:r>
               <w:t>Programmers Manual</w:t>
             </w:r>
@@ -157,6 +167,166 @@
         <w:tc>
           <w:tcPr>
             <w:tcW w:w="1559" w:type="dxa"/>
+          </w:tcPr>
+          <w:p/>
+        </w:tc>
+        <w:tc>
+          <w:tcPr>
+            <w:tcW w:w="1559" w:type="dxa"/>
+          </w:tcPr>
+          <w:p/>
+        </w:tc>
+      </w:tr>
+      <w:tr>
+        <w:tc>
+          <w:tcPr>
+            <w:tcW w:w="1558" w:type="dxa"/>
+          </w:tcPr>
+          <w:p>
+            <w:r>
+              <w:t>Henry Vos</w:t>
+            </w:r>
+          </w:p>
+        </w:tc>
+        <w:tc>
+          <w:tcPr>
+            <w:tcW w:w="1558" w:type="dxa"/>
+          </w:tcPr>
+          <w:p>
+            <w:r>
+              <w:t>Cmd_date,</w:t>
+            </w:r>
+          </w:p>
+          <w:p>
+            <w:r>
+              <w:t>Cmd_time,</w:t>
+            </w:r>
+          </w:p>
+          <w:p>
+            <w:r>
+              <w:t>Bcd_to_decimal,</w:t>
+            </w:r>
+          </w:p>
+          <w:p>
+            <w:r>
+              <w:t>Format_time,</w:t>
+            </w:r>
+          </w:p>
+          <w:p>
+            <w:r>
+              <w:t>Get_current_time,</w:t>
+            </w:r>
+          </w:p>
+          <w:p>
+            <w:r>
+              <w:t>Set_current_time,</w:t>
+            </w:r>
+          </w:p>
+          <w:p>
+            <w:r>
+              <w:t>Puts,</w:t>
+            </w:r>
+          </w:p>
+          <w:p>
+            <w:proofErr w:type="spellStart"/>
+            <w:r>
+              <w:t>Printf</w:t>
+            </w:r>
+            <w:proofErr w:type="spellEnd"/>
+            <w:r>
+              <w:t>,</w:t>
+            </w:r>
+          </w:p>
+          <w:p>
+            <w:r>
+              <w:t>Programmers Manual</w:t>
+            </w:r>
+          </w:p>
+        </w:tc>
+        <w:tc>
+          <w:tcPr>
+            <w:tcW w:w="1558" w:type="dxa"/>
+          </w:tcPr>
+          <w:p/>
+        </w:tc>
+        <w:tc>
+          <w:tcPr>
+            <w:tcW w:w="1558" w:type="dxa"/>
+          </w:tcPr>
+          <w:p/>
+        </w:tc>
+        <w:tc>
+          <w:tcPr>
+            <w:tcW w:w="1559" w:type="dxa"/>
+          </w:tcPr>
+          <w:p/>
+        </w:tc>
+        <w:tc>
+          <w:tcPr>
+            <w:tcW w:w="1559" w:type="dxa"/>
+          </w:tcPr>
+          <w:p/>
+        </w:tc>
+      </w:tr>
+      <w:tr>
+        <w:tc>
+          <w:tcPr>
+            <w:tcW w:w="1558" w:type="dxa"/>
+          </w:tcPr>
+          <w:p>
+            <w:r>
+              <w:t>Nicholas Fryer</w:t>
+            </w:r>
+          </w:p>
+        </w:tc>
+        <w:tc>
+          <w:tcPr>
+            <w:tcW w:w="1558" w:type="dxa"/>
+          </w:tcPr>
+          <w:p>
+            <w:r>
+              <w:t>Cmd_help,</w:t>
+            </w:r>
+          </w:p>
+          <w:p>
+            <w:r>
+              <w:t>Cmd_version,</w:t>
+            </w:r>
+          </w:p>
+          <w:p>
+            <w:r>
+              <w:t>Get_current_time,</w:t>
+            </w:r>
+          </w:p>
+          <w:p>
+            <w:r>
+              <w:t>Set_current_time,</w:t>
+            </w:r>
+          </w:p>
+          <w:p>
+            <w:r>
+              <w:t>Cmd_date,</w:t>
+            </w:r>
+          </w:p>
+          <w:p>
+            <w:r>
+              <w:t>Cmd_time,</w:t>
+            </w:r>
+          </w:p>
+          <w:p>
+            <w:r>
+              <w:t>Programmers Manual,</w:t>
+            </w:r>
+          </w:p>
+          <w:p>
+            <w:r>
+              <w:t>User’s Manual</w:t>
+            </w:r>
+          </w:p>
+        </w:tc>
+        <w:tc>
+          <w:tcPr>
+            <w:tcW w:w="1558" w:type="dxa"/>
           </w:tcPr>
           <w:p>
             <w:bookmarkStart w:id="0" w:name="_GoBack"/>
@@ -165,6 +335,18 @@
         </w:tc>
         <w:tc>
           <w:tcPr>
+            <w:tcW w:w="1558" w:type="dxa"/>
+          </w:tcPr>
+          <w:p/>
+        </w:tc>
+        <w:tc>
+          <w:tcPr>
+            <w:tcW w:w="1559" w:type="dxa"/>
+          </w:tcPr>
+          <w:p/>
+        </w:tc>
+        <w:tc>
+          <w:tcPr>
             <w:tcW w:w="1559" w:type="dxa"/>
           </w:tcPr>
           <w:p/>
@@ -177,90 +359,34 @@
           </w:tcPr>
           <w:p>
             <w:r>
-              <w:t>Henry Vos</w:t>
-            </w:r>
-          </w:p>
-        </w:tc>
-        <w:tc>
-          <w:tcPr>
-            <w:tcW w:w="1558" w:type="dxa"/>
-          </w:tcPr>
-          <w:p>
-            <w:r>
-              <w:t>Cmd_date,</w:t>
-            </w:r>
-          </w:p>
-          <w:p>
-            <w:r>
-              <w:t>Cmd_time,</w:t>
-            </w:r>
-          </w:p>
-          <w:p>
-            <w:r>
-              <w:t>Bcd_to_decimal,</w:t>
-            </w:r>
-          </w:p>
-          <w:p>
-            <w:r>
-              <w:t>Format_time,</w:t>
-            </w:r>
-          </w:p>
-          <w:p>
-            <w:r>
-              <w:t>Get_current_time,</w:t>
-            </w:r>
-          </w:p>
-          <w:p>
-            <w:r>
-              <w:t>Set_current_time,</w:t>
-            </w:r>
-          </w:p>
-          <w:p>
-            <w:r>
-              <w:t>Programmers Manual</w:t>
-            </w:r>
-          </w:p>
-        </w:tc>
-        <w:tc>
-          <w:tcPr>
-            <w:tcW w:w="1558" w:type="dxa"/>
-          </w:tcPr>
-          <w:p/>
-        </w:tc>
-        <w:tc>
-          <w:tcPr>
-            <w:tcW w:w="1558" w:type="dxa"/>
-          </w:tcPr>
-          <w:p/>
-        </w:tc>
-        <w:tc>
-          <w:tcPr>
-            <w:tcW w:w="1559" w:type="dxa"/>
-          </w:tcPr>
-          <w:p/>
-        </w:tc>
-        <w:tc>
-          <w:tcPr>
-            <w:tcW w:w="1559" w:type="dxa"/>
-          </w:tcPr>
-          <w:p/>
-        </w:tc>
-      </w:tr>
-      <w:tr>
-        <w:tc>
-          <w:tcPr>
-            <w:tcW w:w="1558" w:type="dxa"/>
-          </w:tcPr>
-          <w:p>
-            <w:r>
-              <w:t>Nicholas Fryer</w:t>
-            </w:r>
-          </w:p>
-        </w:tc>
-        <w:tc>
-          <w:tcPr>
-            <w:tcW w:w="1558" w:type="dxa"/>
-          </w:tcPr>
+              <w:t>Jay Kmetz</w:t>
+            </w:r>
+          </w:p>
+        </w:tc>
+        <w:tc>
+          <w:tcPr>
+            <w:tcW w:w="1558" w:type="dxa"/>
+          </w:tcPr>
+          <w:p>
+            <w:r>
+              <w:t>search_commands,</w:t>
+            </w:r>
+          </w:p>
+          <w:p>
+            <w:r>
+              <w:t>get_p_value,</w:t>
+            </w:r>
+          </w:p>
+          <w:p>
+            <w:r>
+              <w:t>set_flags,</w:t>
+            </w:r>
+          </w:p>
+          <w:p>
+            <w:r>
+              <w:t>set_flags_search_alias,</w:t>
+            </w:r>
+          </w:p>
           <w:p>
             <w:r>
               <w:t>Cmd_help,</w:t>
@@ -268,101 +394,42 @@
           </w:p>
           <w:p>
             <w:r>
-              <w:t>Cmd_version,</w:t>
-            </w:r>
-          </w:p>
-          <w:p>
-            <w:r>
-              <w:t>Get_current_time,</w:t>
-            </w:r>
-          </w:p>
-          <w:p>
-            <w:r>
-              <w:t>Set_current_time,</w:t>
-            </w:r>
-          </w:p>
-          <w:p>
-            <w:r>
-              <w:t>Programmers Manual</w:t>
-            </w:r>
+              <w:t>Cmd_clear,</w:t>
+            </w:r>
+          </w:p>
+          <w:p>
+            <w:proofErr w:type="spellStart"/>
+            <w:r>
+              <w:t>Sprintf</w:t>
+            </w:r>
+            <w:proofErr w:type="spellEnd"/>
             <w:r>
               <w:t>,</w:t>
             </w:r>
           </w:p>
           <w:p>
-            <w:r>
-              <w:t>User’s Manual</w:t>
-            </w:r>
-          </w:p>
-        </w:tc>
-        <w:tc>
-          <w:tcPr>
-            <w:tcW w:w="1558" w:type="dxa"/>
-          </w:tcPr>
-          <w:p/>
-        </w:tc>
-        <w:tc>
-          <w:tcPr>
-            <w:tcW w:w="1558" w:type="dxa"/>
-          </w:tcPr>
-          <w:p/>
-        </w:tc>
-        <w:tc>
-          <w:tcPr>
-            <w:tcW w:w="1559" w:type="dxa"/>
-          </w:tcPr>
-          <w:p/>
-        </w:tc>
-        <w:tc>
-          <w:tcPr>
-            <w:tcW w:w="1559" w:type="dxa"/>
-          </w:tcPr>
-          <w:p/>
-        </w:tc>
-      </w:tr>
-      <w:tr>
-        <w:tc>
-          <w:tcPr>
-            <w:tcW w:w="1558" w:type="dxa"/>
-          </w:tcPr>
-          <w:p>
-            <w:r>
-              <w:t>Jay Kmetz</w:t>
-            </w:r>
-          </w:p>
-        </w:tc>
-        <w:tc>
-          <w:tcPr>
-            <w:tcW w:w="1558" w:type="dxa"/>
-          </w:tcPr>
-          <w:p>
-            <w:r>
-              <w:t>search_commands,</w:t>
-            </w:r>
-          </w:p>
-          <w:p>
-            <w:r>
-              <w:t>get_p_value,</w:t>
-            </w:r>
-          </w:p>
-          <w:p>
-            <w:r>
-              <w:t>set_flags,</w:t>
-            </w:r>
-          </w:p>
-          <w:p>
-            <w:r>
-              <w:t>set_flags_search_alias,</w:t>
-            </w:r>
-          </w:p>
-          <w:p>
-            <w:r>
-              <w:t>Cmd_help,</w:t>
-            </w:r>
-          </w:p>
-          <w:p>
-            <w:r>
-              <w:t>Cmd_clear,</w:t>
+            <w:proofErr w:type="spellStart"/>
+            <w:r>
+              <w:t>Itoa</w:t>
+            </w:r>
+            <w:proofErr w:type="spellEnd"/>
+            <w:r>
+              <w:t>,</w:t>
+            </w:r>
+          </w:p>
+          <w:p>
+            <w:r>
+              <w:t>Reverse,</w:t>
+            </w:r>
+          </w:p>
+          <w:p>
+            <w:proofErr w:type="spellStart"/>
+            <w:r>
+              <w:t>Isnullorspace</w:t>
+            </w:r>
+            <w:proofErr w:type="spellEnd"/>
+            <w:r>
+              <w:t>,</w:t>
             </w:r>
           </w:p>
           <w:p>

</xml_diff>

<commit_message>
Add Who Did What
</commit_message>
<xml_diff>
--- a/documents/Who Did What.docx
+++ b/documents/Who Did What.docx
@@ -17,12 +17,12 @@
         <w:tblLook w:val="04A0" w:firstRow="1" w:lastRow="0" w:firstColumn="1" w:lastColumn="0" w:noHBand="0" w:noVBand="1"/>
       </w:tblPr>
       <w:tblGrid>
-        <w:gridCol w:w="1345"/>
+        <w:gridCol w:w="1182"/>
         <w:gridCol w:w="2452"/>
         <w:gridCol w:w="1543"/>
         <w:gridCol w:w="2066"/>
-        <w:gridCol w:w="972"/>
-        <w:gridCol w:w="972"/>
+        <w:gridCol w:w="1574"/>
+        <w:gridCol w:w="533"/>
       </w:tblGrid>
       <w:tr>
         <w:tc>
@@ -216,7 +216,13 @@
           <w:tcPr>
             <w:tcW w:w="1270" w:type="dxa"/>
           </w:tcPr>
-          <w:p/>
+          <w:p>
+            <w:r>
+              <w:t>Fixed all memory leaks, testing and bugfixes</w:t>
+            </w:r>
+            <w:bookmarkStart w:id="0" w:name="_GoBack"/>
+            <w:bookmarkEnd w:id="0"/>
+          </w:p>
         </w:tc>
         <w:tc>
           <w:tcPr>
@@ -355,7 +361,16 @@
           <w:tcPr>
             <w:tcW w:w="1270" w:type="dxa"/>
           </w:tcPr>
-          <w:p/>
+          <w:p>
+            <w:r>
+              <w:t>Built architecture for memory management,</w:t>
+            </w:r>
+          </w:p>
+          <w:p>
+            <w:r>
+              <w:t>Testing and bugfixes</w:t>
+            </w:r>
+          </w:p>
         </w:tc>
         <w:tc>
           <w:tcPr>
@@ -489,7 +504,11 @@
           <w:tcPr>
             <w:tcW w:w="1270" w:type="dxa"/>
           </w:tcPr>
-          <w:p/>
+          <w:p>
+            <w:r>
+              <w:t>Programmers manual, Users guide, testing and bugfixes</w:t>
+            </w:r>
+          </w:p>
         </w:tc>
         <w:tc>
           <w:tcPr>
@@ -663,15 +682,17 @@
             <w:r>
               <w:t>testing</w:t>
             </w:r>
-            <w:bookmarkStart w:id="0" w:name="_GoBack"/>
-            <w:bookmarkEnd w:id="0"/>
           </w:p>
         </w:tc>
         <w:tc>
           <w:tcPr>
             <w:tcW w:w="1270" w:type="dxa"/>
           </w:tcPr>
-          <w:p/>
+          <w:p>
+            <w:r>
+              <w:t>Restructured memory management, memory environment, testing and bugfixes</w:t>
+            </w:r>
+          </w:p>
         </w:tc>
         <w:tc>
           <w:tcPr>
@@ -826,7 +847,7 @@
     </w:rPrDefault>
     <w:pPrDefault/>
   </w:docDefaults>
-  <w:latentStyles w:defLockedState="0" w:defUIPriority="99" w:defSemiHidden="0" w:defUnhideWhenUsed="0" w:defQFormat="0" w:count="376">
+  <w:latentStyles w:defLockedState="0" w:defUIPriority="99" w:defSemiHidden="0" w:defUnhideWhenUsed="0" w:defQFormat="0" w:count="377">
     <w:lsdException w:name="Normal" w:uiPriority="0" w:qFormat="1"/>
     <w:lsdException w:name="heading 1" w:uiPriority="9" w:qFormat="1"/>
     <w:lsdException w:name="heading 2" w:semiHidden="1" w:uiPriority="9" w:unhideWhenUsed="1" w:qFormat="1"/>
@@ -932,7 +953,6 @@
     <w:lsdException w:name="HTML Sample" w:semiHidden="1" w:unhideWhenUsed="1"/>
     <w:lsdException w:name="HTML Typewriter" w:semiHidden="1" w:unhideWhenUsed="1"/>
     <w:lsdException w:name="HTML Variable" w:semiHidden="1" w:unhideWhenUsed="1"/>
-    <w:lsdException w:name="Normal Table" w:semiHidden="1" w:unhideWhenUsed="1"/>
     <w:lsdException w:name="annotation subject" w:semiHidden="1" w:unhideWhenUsed="1"/>
     <w:lsdException w:name="No List" w:semiHidden="1" w:unhideWhenUsed="1"/>
     <w:lsdException w:name="Outline List 1" w:semiHidden="1" w:unhideWhenUsed="1"/>
@@ -979,10 +999,8 @@
     <w:lsdException w:name="Table Subtle 2" w:semiHidden="1" w:unhideWhenUsed="1"/>
     <w:lsdException w:name="Table Web 1" w:semiHidden="1" w:unhideWhenUsed="1"/>
     <w:lsdException w:name="Table Web 2" w:semiHidden="1" w:unhideWhenUsed="1"/>
-    <w:lsdException w:name="Table Web 3" w:semiHidden="1" w:unhideWhenUsed="1"/>
     <w:lsdException w:name="Balloon Text" w:semiHidden="1" w:unhideWhenUsed="1"/>
     <w:lsdException w:name="Table Grid" w:uiPriority="39"/>
-    <w:lsdException w:name="Table Theme" w:semiHidden="1" w:unhideWhenUsed="1"/>
     <w:lsdException w:name="Placeholder Text" w:semiHidden="1"/>
     <w:lsdException w:name="No Spacing" w:uiPriority="1" w:qFormat="1"/>
     <w:lsdException w:name="Light Shading" w:uiPriority="60"/>
@@ -1203,6 +1221,7 @@
     <w:lsdException w:name="Hashtag" w:semiHidden="1" w:unhideWhenUsed="1"/>
     <w:lsdException w:name="Unresolved Mention" w:semiHidden="1" w:unhideWhenUsed="1"/>
     <w:lsdException w:name="Smart Link" w:semiHidden="1" w:unhideWhenUsed="1"/>
+    <w:lsdException w:name="Smart Link Error" w:semiHidden="1" w:unhideWhenUsed="1"/>
   </w:latentStyles>
   <w:style w:type="paragraph" w:default="1" w:styleId="Normal">
     <w:name w:val="Normal"/>

</xml_diff>